<commit_message>
Updated taxcalculator interface documentation.
</commit_message>
<xml_diff>
--- a/Documentation/Interfaces/Taxcalculator interface.docx
+++ b/Documentation/Interfaces/Taxcalculator interface.docx
@@ -151,40 +151,18 @@
           <w:numId w:val="2"/>
         </w:numPr>
       </w:pPr>
+      <w:bookmarkStart w:id="0" w:name="_GoBack"/>
+      <w:bookmarkEnd w:id="0"/>
       <w:proofErr w:type="spellStart"/>
       <w:proofErr w:type="gramStart"/>
       <w:r>
-        <w:t>ratePassThrough</w:t>
+        <w:t>ratePassThroughExpensing</w:t>
       </w:r>
       <w:proofErr w:type="spellEnd"/>
       <w:proofErr w:type="gramEnd"/>
       <w:r>
-        <w:t xml:space="preserve"> – effective rate on pass-through income at business-level. </w:t>
-      </w:r>
-    </w:p>
-    <w:p>
-      <w:pPr>
-        <w:pStyle w:val="ListParagraph"/>
-        <w:numPr>
-          <w:ilvl w:val="0"/>
-          <w:numId w:val="2"/>
-        </w:numPr>
-      </w:pPr>
-      <w:proofErr w:type="spellStart"/>
-      <w:proofErr w:type="gramStart"/>
-      <w:r>
-        <w:t>ratePassThroughExpensing</w:t>
-      </w:r>
-      <w:proofErr w:type="spellEnd"/>
-      <w:proofErr w:type="gramEnd"/>
-      <w:r>
-        <w:t xml:space="preserve"> -- NPV rate of investment expensing for pass-through </w:t>
-      </w:r>
-      <w:proofErr w:type="spellStart"/>
-      <w:r>
-        <w:t>investment.</w:t>
-      </w:r>
-      <w:proofErr w:type="spellEnd"/>
+        <w:t xml:space="preserve"> -- NPV rate of investment expensing for pass-through investment.</w:t>
+      </w:r>
     </w:p>
     <w:p>
       <w:pPr>
@@ -252,8 +230,6 @@
           <w:szCs w:val="24"/>
         </w:rPr>
       </w:pPr>
-      <w:bookmarkStart w:id="0" w:name="_GoBack"/>
-      <w:bookmarkEnd w:id="0"/>
     </w:p>
     <w:p>
       <w:pPr>

</xml_diff>